<commit_message>
The Sprites for the mouth
</commit_message>
<xml_diff>
--- a/Game Jam 2019_Documentation.docx
+++ b/Game Jam 2019_Documentation.docx
@@ -112,168 +112,573 @@
         </w:rPr>
         <w:t xml:space="preserve"> </w:t>
       </w:r>
+    </w:p>
+    <w:p>
+      <w:pPr>
+        <w:rPr>
+          <w:lang w:val="en-GB"/>
+        </w:rPr>
+      </w:pPr>
+    </w:p>
+    <w:p>
+      <w:pPr>
+        <w:ind w:left="1440" w:hanging="1440"/>
+        <w:rPr>
+          <w:lang w:val="en-GB"/>
+        </w:rPr>
+      </w:pPr>
+      <w:r>
+        <w:rPr>
+          <w:lang w:val="en-GB"/>
+        </w:rPr>
+        <w:t xml:space="preserve">ABOUT: </w:t>
+      </w:r>
+      <w:r>
+        <w:rPr>
+          <w:lang w:val="en-GB"/>
+        </w:rPr>
+        <w:tab/>
+        <w:t>You are a customer at a r</w:t>
+      </w:r>
+      <w:r>
+        <w:rPr>
+          <w:lang w:val="en-GB"/>
+        </w:rPr>
+        <w:t>a</w:t>
+      </w:r>
+      <w:r>
+        <w:rPr>
+          <w:lang w:val="en-GB"/>
+        </w:rPr>
+        <w:t xml:space="preserve">ndom Alien </w:t>
+      </w:r>
+      <w:r>
+        <w:rPr>
+          <w:lang w:val="en-GB"/>
+        </w:rPr>
+        <w:t xml:space="preserve">Drive Thru/ </w:t>
+      </w:r>
+      <w:proofErr w:type="spellStart"/>
+      <w:r>
+        <w:rPr>
+          <w:lang w:val="en-GB"/>
+        </w:rPr>
+        <w:t>FlyThru</w:t>
+      </w:r>
+      <w:proofErr w:type="spellEnd"/>
+      <w:r>
+        <w:rPr>
+          <w:lang w:val="en-GB"/>
+        </w:rPr>
+        <w:t xml:space="preserve"> and want to order some food. </w:t>
+      </w:r>
+      <w:r>
+        <w:rPr>
+          <w:lang w:val="en-GB"/>
+        </w:rPr>
+        <w:tab/>
+      </w:r>
+    </w:p>
+    <w:p>
+      <w:pPr>
+        <w:ind w:left="1440" w:hanging="1440"/>
+        <w:rPr>
+          <w:lang w:val="en-GB"/>
+        </w:rPr>
+      </w:pPr>
+    </w:p>
+    <w:p>
+      <w:pPr>
+        <w:pStyle w:val="ListParagraph"/>
+        <w:numPr>
+          <w:ilvl w:val="0"/>
+          <w:numId w:val="1"/>
+        </w:numPr>
+        <w:rPr>
+          <w:lang w:val="en-GB"/>
+        </w:rPr>
+      </w:pPr>
+      <w:r>
+        <w:rPr>
+          <w:lang w:val="en-GB"/>
+        </w:rPr>
+        <w:t>You start out by choosing a meal from the menu board.</w:t>
+      </w:r>
+    </w:p>
+    <w:p>
+      <w:pPr>
+        <w:pStyle w:val="ListParagraph"/>
+        <w:numPr>
+          <w:ilvl w:val="0"/>
+          <w:numId w:val="1"/>
+        </w:numPr>
+        <w:rPr>
+          <w:lang w:val="en-GB"/>
+        </w:rPr>
+      </w:pPr>
+      <w:r>
+        <w:rPr>
+          <w:lang w:val="en-GB"/>
+        </w:rPr>
+        <w:t>You drive/fly past an intercom system that asks what you’d like, and you give the order.</w:t>
+      </w:r>
+    </w:p>
+    <w:p>
+      <w:pPr>
+        <w:pStyle w:val="ListParagraph"/>
+        <w:numPr>
+          <w:ilvl w:val="0"/>
+          <w:numId w:val="1"/>
+        </w:numPr>
+        <w:rPr>
+          <w:lang w:val="en-GB"/>
+        </w:rPr>
+      </w:pPr>
+      <w:r>
+        <w:rPr>
+          <w:lang w:val="en-GB"/>
+        </w:rPr>
+        <w:t xml:space="preserve">You proceed to the pay point and greeted by a creature that rejects your money. You are then instructed to jam to a beat instead, if you fail, you had no rhythm and are asked to leave the </w:t>
+      </w:r>
+      <w:proofErr w:type="spellStart"/>
+      <w:r>
+        <w:rPr>
+          <w:lang w:val="en-GB"/>
+        </w:rPr>
+        <w:t>delli</w:t>
+      </w:r>
+      <w:proofErr w:type="spellEnd"/>
+      <w:r>
+        <w:rPr>
+          <w:lang w:val="en-GB"/>
+        </w:rPr>
+        <w:t xml:space="preserve">. If you were able to successfully jam to the beat, you are permitted to collect your food. </w:t>
+      </w:r>
+    </w:p>
+    <w:p>
+      <w:pPr>
+        <w:pStyle w:val="ListParagraph"/>
+        <w:numPr>
+          <w:ilvl w:val="0"/>
+          <w:numId w:val="1"/>
+        </w:numPr>
+        <w:rPr>
+          <w:lang w:val="en-GB"/>
+        </w:rPr>
+      </w:pPr>
+      <w:r>
+        <w:rPr>
+          <w:lang w:val="en-GB"/>
+        </w:rPr>
+        <w:t>The cycle repeats.</w:t>
+      </w:r>
+    </w:p>
+    <w:p>
+      <w:pPr>
+        <w:rPr>
+          <w:lang w:val="en-GB"/>
+        </w:rPr>
+      </w:pPr>
+    </w:p>
+    <w:p>
+      <w:pPr>
+        <w:rPr>
+          <w:lang w:val="en-GB"/>
+        </w:rPr>
+      </w:pPr>
+      <w:r>
+        <w:rPr>
+          <w:lang w:val="en-GB"/>
+        </w:rPr>
+        <w:t>Design process</w:t>
+      </w:r>
+    </w:p>
+    <w:p>
+      <w:pPr>
+        <w:rPr>
+          <w:lang w:val="en-GB"/>
+        </w:rPr>
+      </w:pPr>
+      <w:r>
+        <w:rPr>
+          <w:lang w:val="en-GB"/>
+        </w:rPr>
+        <w:t>Basic drive thru/fly</w:t>
+      </w:r>
+      <w:r>
+        <w:rPr>
+          <w:lang w:val="en-GB"/>
+        </w:rPr>
+        <w:t xml:space="preserve"> </w:t>
+      </w:r>
+      <w:r>
+        <w:rPr>
+          <w:lang w:val="en-GB"/>
+        </w:rPr>
+        <w:t xml:space="preserve">thru </w:t>
+      </w:r>
+    </w:p>
+    <w:p>
+      <w:pPr>
+        <w:rPr>
+          <w:lang w:val="en-GB"/>
+        </w:rPr>
+      </w:pPr>
+      <w:r>
+        <w:rPr>
+          <w:lang w:val="en-GB"/>
+        </w:rPr>
+        <w:t xml:space="preserve">Art: </w:t>
+      </w:r>
+    </w:p>
+    <w:p>
+      <w:pPr>
+        <w:pStyle w:val="ListParagraph"/>
+        <w:numPr>
+          <w:ilvl w:val="0"/>
+          <w:numId w:val="2"/>
+        </w:numPr>
+        <w:rPr>
+          <w:lang w:val="en-GB"/>
+        </w:rPr>
+      </w:pPr>
+      <w:r>
+        <w:rPr>
+          <w:lang w:val="en-GB"/>
+        </w:rPr>
+        <w:t>Basic outlet/building</w:t>
+      </w:r>
+    </w:p>
+    <w:p>
+      <w:pPr>
+        <w:pStyle w:val="ListParagraph"/>
+        <w:numPr>
+          <w:ilvl w:val="0"/>
+          <w:numId w:val="2"/>
+        </w:numPr>
+        <w:rPr>
+          <w:lang w:val="en-GB"/>
+        </w:rPr>
+      </w:pPr>
+      <w:r>
+        <w:rPr>
+          <w:lang w:val="en-GB"/>
+        </w:rPr>
+        <w:t>Car/ship</w:t>
+      </w:r>
+    </w:p>
+    <w:p>
+      <w:pPr>
+        <w:pStyle w:val="ListParagraph"/>
+        <w:numPr>
+          <w:ilvl w:val="0"/>
+          <w:numId w:val="2"/>
+        </w:numPr>
+        <w:rPr>
+          <w:lang w:val="en-GB"/>
+        </w:rPr>
+      </w:pPr>
+      <w:r>
+        <w:rPr>
+          <w:lang w:val="en-GB"/>
+        </w:rPr>
+        <w:t>Intercom Box</w:t>
+      </w:r>
+    </w:p>
+    <w:p>
+      <w:pPr>
+        <w:pStyle w:val="ListParagraph"/>
+        <w:numPr>
+          <w:ilvl w:val="0"/>
+          <w:numId w:val="2"/>
+        </w:numPr>
+        <w:rPr>
+          <w:lang w:val="en-GB"/>
+        </w:rPr>
+      </w:pPr>
+      <w:r>
+        <w:rPr>
+          <w:lang w:val="en-GB"/>
+        </w:rPr>
+        <w:t>Asteroids</w:t>
+      </w:r>
+    </w:p>
+    <w:p>
+      <w:pPr>
+        <w:pStyle w:val="ListParagraph"/>
+        <w:numPr>
+          <w:ilvl w:val="0"/>
+          <w:numId w:val="2"/>
+        </w:numPr>
+        <w:rPr>
+          <w:lang w:val="en-GB"/>
+        </w:rPr>
+      </w:pPr>
+      <w:r>
+        <w:rPr>
+          <w:lang w:val="en-GB"/>
+        </w:rPr>
+        <w:t>Alien Creature</w:t>
+      </w:r>
+    </w:p>
+    <w:p>
+      <w:pPr>
+        <w:rPr>
+          <w:lang w:val="en-GB"/>
+        </w:rPr>
+      </w:pPr>
+      <w:r>
+        <w:rPr>
+          <w:lang w:val="en-GB"/>
+        </w:rPr>
+        <w:t xml:space="preserve">Sound: </w:t>
+      </w:r>
+    </w:p>
+    <w:p>
+      <w:pPr>
+        <w:pStyle w:val="ListParagraph"/>
+        <w:numPr>
+          <w:ilvl w:val="0"/>
+          <w:numId w:val="2"/>
+        </w:numPr>
+        <w:rPr>
+          <w:lang w:val="en-GB"/>
+        </w:rPr>
+      </w:pPr>
+      <w:r>
+        <w:rPr>
+          <w:lang w:val="en-GB"/>
+        </w:rPr>
+        <w:t>Intercom Lady Dialogue</w:t>
+      </w:r>
+    </w:p>
+    <w:p>
+      <w:pPr>
+        <w:pStyle w:val="ListParagraph"/>
+        <w:numPr>
+          <w:ilvl w:val="0"/>
+          <w:numId w:val="2"/>
+        </w:numPr>
+        <w:rPr>
+          <w:lang w:val="en-GB"/>
+        </w:rPr>
+      </w:pPr>
+      <w:r>
+        <w:rPr>
+          <w:lang w:val="en-GB"/>
+        </w:rPr>
+        <w:t>Background Track</w:t>
+      </w:r>
+    </w:p>
+    <w:p>
+      <w:pPr>
+        <w:pStyle w:val="ListParagraph"/>
+        <w:numPr>
+          <w:ilvl w:val="0"/>
+          <w:numId w:val="2"/>
+        </w:numPr>
+        <w:rPr>
+          <w:lang w:val="en-GB"/>
+        </w:rPr>
+      </w:pPr>
+      <w:r>
+        <w:rPr>
+          <w:lang w:val="en-GB"/>
+        </w:rPr>
+        <w:t>Ship engine</w:t>
+      </w:r>
+    </w:p>
+    <w:p>
+      <w:pPr>
+        <w:pStyle w:val="ListParagraph"/>
+        <w:numPr>
+          <w:ilvl w:val="0"/>
+          <w:numId w:val="2"/>
+        </w:numPr>
+        <w:rPr>
+          <w:lang w:val="en-GB"/>
+        </w:rPr>
+      </w:pPr>
+      <w:r>
+        <w:rPr>
+          <w:lang w:val="en-GB"/>
+        </w:rPr>
+        <w:t>Click/Selection (menu)</w:t>
+      </w:r>
+    </w:p>
+    <w:p>
+      <w:pPr>
+        <w:pStyle w:val="ListParagraph"/>
+        <w:numPr>
+          <w:ilvl w:val="0"/>
+          <w:numId w:val="2"/>
+        </w:numPr>
+        <w:rPr>
+          <w:lang w:val="en-GB"/>
+        </w:rPr>
+      </w:pPr>
+      <w:r>
+        <w:rPr>
+          <w:lang w:val="en-GB"/>
+        </w:rPr>
+        <w:t>Pay Beats: x3</w:t>
+      </w:r>
+    </w:p>
+    <w:p>
+      <w:pPr>
+        <w:rPr>
+          <w:lang w:val="en-GB"/>
+        </w:rPr>
+      </w:pPr>
+    </w:p>
+    <w:p>
+      <w:pPr>
+        <w:rPr>
+          <w:lang w:val="en-GB"/>
+        </w:rPr>
+      </w:pPr>
+      <w:r>
+        <w:rPr>
+          <w:lang w:val="en-GB"/>
+        </w:rPr>
+        <w:t xml:space="preserve">Animation: </w:t>
+      </w:r>
+    </w:p>
+    <w:p>
+      <w:pPr>
+        <w:pStyle w:val="ListParagraph"/>
+        <w:numPr>
+          <w:ilvl w:val="0"/>
+          <w:numId w:val="2"/>
+        </w:numPr>
+        <w:rPr>
+          <w:lang w:val="en-GB"/>
+        </w:rPr>
+      </w:pPr>
+      <w:r>
+        <w:rPr>
+          <w:lang w:val="en-GB"/>
+        </w:rPr>
+        <w:t>Car moving through</w:t>
+      </w:r>
+    </w:p>
+    <w:p>
+      <w:pPr>
+        <w:pStyle w:val="ListParagraph"/>
+        <w:numPr>
+          <w:ilvl w:val="0"/>
+          <w:numId w:val="2"/>
+        </w:numPr>
+        <w:rPr>
+          <w:lang w:val="en-GB"/>
+        </w:rPr>
+      </w:pPr>
+      <w:r>
+        <w:rPr>
+          <w:lang w:val="en-GB"/>
+        </w:rPr>
+        <w:t xml:space="preserve">Alien </w:t>
+      </w:r>
+    </w:p>
+    <w:p>
+      <w:pPr>
+        <w:pStyle w:val="ListParagraph"/>
+        <w:numPr>
+          <w:ilvl w:val="0"/>
+          <w:numId w:val="2"/>
+        </w:numPr>
+        <w:rPr>
+          <w:lang w:val="en-GB"/>
+        </w:rPr>
+      </w:pPr>
+      <w:r>
+        <w:rPr>
+          <w:lang w:val="en-GB"/>
+        </w:rPr>
+        <w:t>Ship</w:t>
+      </w:r>
+    </w:p>
+    <w:p>
+      <w:pPr>
+        <w:rPr>
+          <w:lang w:val="en-GB"/>
+        </w:rPr>
+      </w:pPr>
+      <w:r>
+        <w:rPr>
+          <w:lang w:val="en-GB"/>
+        </w:rPr>
+        <w:lastRenderedPageBreak/>
+        <w:t xml:space="preserve">UI: </w:t>
+      </w:r>
+    </w:p>
+    <w:p>
+      <w:pPr>
+        <w:pStyle w:val="ListParagraph"/>
+        <w:numPr>
+          <w:ilvl w:val="0"/>
+          <w:numId w:val="2"/>
+        </w:numPr>
+        <w:rPr>
+          <w:lang w:val="en-GB"/>
+        </w:rPr>
+      </w:pPr>
+      <w:r>
+        <w:rPr>
+          <w:lang w:val="en-GB"/>
+        </w:rPr>
+        <w:t>Screen pop up (like guitar hero, press buttons on time) Activates when you get to the window</w:t>
+      </w:r>
+    </w:p>
+    <w:p>
+      <w:pPr>
+        <w:pStyle w:val="ListParagraph"/>
+        <w:rPr>
+          <w:lang w:val="en-GB"/>
+        </w:rPr>
+      </w:pPr>
       <w:bookmarkStart w:id="0" w:name="_GoBack"/>
       <w:bookmarkEnd w:id="0"/>
     </w:p>
     <w:p>
       <w:pPr>
-        <w:rPr>
-          <w:lang w:val="en-GB"/>
-        </w:rPr>
-      </w:pPr>
-    </w:p>
-    <w:p>
-      <w:pPr>
-        <w:ind w:left="1440" w:hanging="1440"/>
-        <w:rPr>
-          <w:lang w:val="en-GB"/>
-        </w:rPr>
-      </w:pPr>
-      <w:r>
-        <w:rPr>
-          <w:lang w:val="en-GB"/>
-        </w:rPr>
-        <w:t xml:space="preserve">ABOUT: </w:t>
-      </w:r>
-      <w:r>
-        <w:rPr>
-          <w:lang w:val="en-GB"/>
-        </w:rPr>
-        <w:tab/>
-        <w:t>You are a customer at a r</w:t>
-      </w:r>
-      <w:r>
-        <w:rPr>
-          <w:lang w:val="en-GB"/>
-        </w:rPr>
-        <w:t>a</w:t>
-      </w:r>
-      <w:r>
-        <w:rPr>
-          <w:lang w:val="en-GB"/>
-        </w:rPr>
-        <w:t xml:space="preserve">ndom Alien </w:t>
-      </w:r>
-      <w:r>
-        <w:rPr>
-          <w:lang w:val="en-GB"/>
-        </w:rPr>
-        <w:t xml:space="preserve">Drive Thru/ </w:t>
-      </w:r>
-      <w:proofErr w:type="spellStart"/>
-      <w:r>
-        <w:rPr>
-          <w:lang w:val="en-GB"/>
-        </w:rPr>
-        <w:t>FlyThru</w:t>
-      </w:r>
-      <w:proofErr w:type="spellEnd"/>
-      <w:r>
-        <w:rPr>
-          <w:lang w:val="en-GB"/>
-        </w:rPr>
-        <w:t xml:space="preserve"> and want to order some food. </w:t>
-      </w:r>
-      <w:r>
-        <w:rPr>
-          <w:lang w:val="en-GB"/>
-        </w:rPr>
-        <w:tab/>
-      </w:r>
-    </w:p>
-    <w:p>
-      <w:pPr>
-        <w:ind w:left="1440" w:hanging="1440"/>
-        <w:rPr>
-          <w:lang w:val="en-GB"/>
-        </w:rPr>
-      </w:pPr>
-    </w:p>
-    <w:p>
-      <w:pPr>
-        <w:pStyle w:val="ListParagraph"/>
-        <w:numPr>
-          <w:ilvl w:val="0"/>
-          <w:numId w:val="1"/>
-        </w:numPr>
-        <w:rPr>
-          <w:lang w:val="en-GB"/>
-        </w:rPr>
-      </w:pPr>
-      <w:r>
-        <w:rPr>
-          <w:lang w:val="en-GB"/>
-        </w:rPr>
-        <w:t>You start out by choosing a meal from the menu board.</w:t>
-      </w:r>
-    </w:p>
-    <w:p>
-      <w:pPr>
-        <w:pStyle w:val="ListParagraph"/>
-        <w:numPr>
-          <w:ilvl w:val="0"/>
-          <w:numId w:val="1"/>
-        </w:numPr>
-        <w:rPr>
-          <w:lang w:val="en-GB"/>
-        </w:rPr>
-      </w:pPr>
-      <w:r>
-        <w:rPr>
-          <w:lang w:val="en-GB"/>
-        </w:rPr>
-        <w:t>You drive/fly past an intercom system that asks what you’d like, and you give the order.</w:t>
-      </w:r>
-    </w:p>
-    <w:p>
-      <w:pPr>
-        <w:pStyle w:val="ListParagraph"/>
-        <w:numPr>
-          <w:ilvl w:val="0"/>
-          <w:numId w:val="1"/>
-        </w:numPr>
-        <w:rPr>
-          <w:lang w:val="en-GB"/>
-        </w:rPr>
-      </w:pPr>
-      <w:r>
-        <w:rPr>
-          <w:lang w:val="en-GB"/>
-        </w:rPr>
-        <w:t xml:space="preserve">You proceed to the pay point and greeted by a creature that rejects your money. You are then instructed to jam to a beat instead, if you fail, you had no rhythm and are asked to leave the </w:t>
-      </w:r>
-      <w:proofErr w:type="spellStart"/>
-      <w:r>
-        <w:rPr>
-          <w:lang w:val="en-GB"/>
-        </w:rPr>
-        <w:t>delli</w:t>
-      </w:r>
-      <w:proofErr w:type="spellEnd"/>
-      <w:r>
-        <w:rPr>
-          <w:lang w:val="en-GB"/>
-        </w:rPr>
-        <w:t xml:space="preserve">. If you were able to successfully jam to the beat, you are permitted to collect your food. </w:t>
-      </w:r>
-    </w:p>
-    <w:p>
-      <w:pPr>
-        <w:pStyle w:val="ListParagraph"/>
-        <w:numPr>
-          <w:ilvl w:val="0"/>
-          <w:numId w:val="1"/>
-        </w:numPr>
-        <w:rPr>
-          <w:lang w:val="en-GB"/>
-        </w:rPr>
-      </w:pPr>
-      <w:r>
-        <w:rPr>
-          <w:lang w:val="en-GB"/>
-        </w:rPr>
-        <w:t>The cycle repeats.</w:t>
-      </w:r>
+        <w:pStyle w:val="ListParagraph"/>
+        <w:rPr>
+          <w:lang w:val="en-GB"/>
+        </w:rPr>
+      </w:pPr>
+    </w:p>
+    <w:p>
+      <w:pPr>
+        <w:pStyle w:val="ListParagraph"/>
+        <w:rPr>
+          <w:lang w:val="en-GB"/>
+        </w:rPr>
+      </w:pPr>
+    </w:p>
+    <w:p>
+      <w:pPr>
+        <w:pStyle w:val="ListParagraph"/>
+        <w:rPr>
+          <w:lang w:val="en-GB"/>
+        </w:rPr>
+      </w:pPr>
+    </w:p>
+    <w:p>
+      <w:pPr>
+        <w:pStyle w:val="ListParagraph"/>
+        <w:rPr>
+          <w:lang w:val="en-GB"/>
+        </w:rPr>
+      </w:pPr>
+    </w:p>
+    <w:p>
+      <w:pPr>
+        <w:pStyle w:val="ListParagraph"/>
+        <w:rPr>
+          <w:lang w:val="en-GB"/>
+        </w:rPr>
+      </w:pPr>
     </w:p>
     <w:p>
       <w:pPr>
@@ -407,8 +812,123 @@
       </w:pPr>
     </w:lvl>
   </w:abstractNum>
+  <w:abstractNum w:abstractNumId="1" w15:restartNumberingAfterBreak="0">
+    <w:nsid w:val="1E170BAF"/>
+    <w:multiLevelType w:val="hybridMultilevel"/>
+    <w:tmpl w:val="B6069556"/>
+    <w:lvl w:ilvl="0" w:tplc="B112A328">
+      <w:numFmt w:val="bullet"/>
+      <w:lvlText w:val=""/>
+      <w:lvlJc w:val="left"/>
+      <w:pPr>
+        <w:ind w:left="720" w:hanging="360"/>
+      </w:pPr>
+      <w:rPr>
+        <w:rFonts w:ascii="Wingdings" w:eastAsiaTheme="minorHAnsi" w:hAnsi="Wingdings" w:cstheme="minorBidi" w:hint="default"/>
+      </w:rPr>
+    </w:lvl>
+    <w:lvl w:ilvl="1" w:tplc="1C090003" w:tentative="1">
+      <w:start w:val="1"/>
+      <w:numFmt w:val="bullet"/>
+      <w:lvlText w:val="o"/>
+      <w:lvlJc w:val="left"/>
+      <w:pPr>
+        <w:ind w:left="1440" w:hanging="360"/>
+      </w:pPr>
+      <w:rPr>
+        <w:rFonts w:ascii="Courier New" w:hAnsi="Courier New" w:cs="Courier New" w:hint="default"/>
+      </w:rPr>
+    </w:lvl>
+    <w:lvl w:ilvl="2" w:tplc="1C090005" w:tentative="1">
+      <w:start w:val="1"/>
+      <w:numFmt w:val="bullet"/>
+      <w:lvlText w:val=""/>
+      <w:lvlJc w:val="left"/>
+      <w:pPr>
+        <w:ind w:left="2160" w:hanging="360"/>
+      </w:pPr>
+      <w:rPr>
+        <w:rFonts w:ascii="Wingdings" w:hAnsi="Wingdings" w:hint="default"/>
+      </w:rPr>
+    </w:lvl>
+    <w:lvl w:ilvl="3" w:tplc="1C090001" w:tentative="1">
+      <w:start w:val="1"/>
+      <w:numFmt w:val="bullet"/>
+      <w:lvlText w:val=""/>
+      <w:lvlJc w:val="left"/>
+      <w:pPr>
+        <w:ind w:left="2880" w:hanging="360"/>
+      </w:pPr>
+      <w:rPr>
+        <w:rFonts w:ascii="Symbol" w:hAnsi="Symbol" w:hint="default"/>
+      </w:rPr>
+    </w:lvl>
+    <w:lvl w:ilvl="4" w:tplc="1C090003" w:tentative="1">
+      <w:start w:val="1"/>
+      <w:numFmt w:val="bullet"/>
+      <w:lvlText w:val="o"/>
+      <w:lvlJc w:val="left"/>
+      <w:pPr>
+        <w:ind w:left="3600" w:hanging="360"/>
+      </w:pPr>
+      <w:rPr>
+        <w:rFonts w:ascii="Courier New" w:hAnsi="Courier New" w:cs="Courier New" w:hint="default"/>
+      </w:rPr>
+    </w:lvl>
+    <w:lvl w:ilvl="5" w:tplc="1C090005" w:tentative="1">
+      <w:start w:val="1"/>
+      <w:numFmt w:val="bullet"/>
+      <w:lvlText w:val=""/>
+      <w:lvlJc w:val="left"/>
+      <w:pPr>
+        <w:ind w:left="4320" w:hanging="360"/>
+      </w:pPr>
+      <w:rPr>
+        <w:rFonts w:ascii="Wingdings" w:hAnsi="Wingdings" w:hint="default"/>
+      </w:rPr>
+    </w:lvl>
+    <w:lvl w:ilvl="6" w:tplc="1C090001" w:tentative="1">
+      <w:start w:val="1"/>
+      <w:numFmt w:val="bullet"/>
+      <w:lvlText w:val=""/>
+      <w:lvlJc w:val="left"/>
+      <w:pPr>
+        <w:ind w:left="5040" w:hanging="360"/>
+      </w:pPr>
+      <w:rPr>
+        <w:rFonts w:ascii="Symbol" w:hAnsi="Symbol" w:hint="default"/>
+      </w:rPr>
+    </w:lvl>
+    <w:lvl w:ilvl="7" w:tplc="1C090003" w:tentative="1">
+      <w:start w:val="1"/>
+      <w:numFmt w:val="bullet"/>
+      <w:lvlText w:val="o"/>
+      <w:lvlJc w:val="left"/>
+      <w:pPr>
+        <w:ind w:left="5760" w:hanging="360"/>
+      </w:pPr>
+      <w:rPr>
+        <w:rFonts w:ascii="Courier New" w:hAnsi="Courier New" w:cs="Courier New" w:hint="default"/>
+      </w:rPr>
+    </w:lvl>
+    <w:lvl w:ilvl="8" w:tplc="1C090005" w:tentative="1">
+      <w:start w:val="1"/>
+      <w:numFmt w:val="bullet"/>
+      <w:lvlText w:val=""/>
+      <w:lvlJc w:val="left"/>
+      <w:pPr>
+        <w:ind w:left="6480" w:hanging="360"/>
+      </w:pPr>
+      <w:rPr>
+        <w:rFonts w:ascii="Wingdings" w:hAnsi="Wingdings" w:hint="default"/>
+      </w:rPr>
+    </w:lvl>
+  </w:abstractNum>
   <w:num w:numId="1">
     <w:abstractNumId w:val="0"/>
+  </w:num>
+  <w:num w:numId="2">
+    <w:abstractNumId w:val="1"/>
   </w:num>
 </w:numbering>
 </file>
@@ -536,6 +1056,7 @@
     <w:lsdException w:name="HTML Sample" w:semiHidden="1" w:unhideWhenUsed="1"/>
     <w:lsdException w:name="HTML Typewriter" w:semiHidden="1" w:unhideWhenUsed="1"/>
     <w:lsdException w:name="HTML Variable" w:semiHidden="1" w:unhideWhenUsed="1"/>
+    <w:lsdException w:name="Normal Table" w:semiHidden="1" w:unhideWhenUsed="1"/>
     <w:lsdException w:name="annotation subject" w:semiHidden="1" w:unhideWhenUsed="1"/>
     <w:lsdException w:name="No List" w:semiHidden="1" w:unhideWhenUsed="1"/>
     <w:lsdException w:name="Outline List 1" w:semiHidden="1" w:unhideWhenUsed="1"/>
@@ -581,9 +1102,11 @@
     <w:lsdException w:name="Table Subtle 1" w:semiHidden="1" w:unhideWhenUsed="1"/>
     <w:lsdException w:name="Table Subtle 2" w:semiHidden="1" w:unhideWhenUsed="1"/>
     <w:lsdException w:name="Table Web 1" w:semiHidden="1" w:unhideWhenUsed="1"/>
+    <w:lsdException w:name="Table Web 2" w:semiHidden="1" w:unhideWhenUsed="1"/>
     <w:lsdException w:name="Table Web 3" w:semiHidden="1" w:unhideWhenUsed="1"/>
     <w:lsdException w:name="Balloon Text" w:semiHidden="1" w:unhideWhenUsed="1"/>
     <w:lsdException w:name="Table Grid" w:uiPriority="39"/>
+    <w:lsdException w:name="Table Theme" w:semiHidden="1" w:unhideWhenUsed="1"/>
     <w:lsdException w:name="Placeholder Text" w:semiHidden="1"/>
     <w:lsdException w:name="No Spacing" w:uiPriority="1" w:qFormat="1"/>
     <w:lsdException w:name="Light Shading" w:uiPriority="60"/>

</xml_diff>